<commit_message>
done some knowledge questions
</commit_message>
<xml_diff>
--- a/Informational Technology (Game Design)/Part 1 Redo/Cluster - Introduction to Game Design/AT05/AT05_KnowledgeTheoryQuestions_By_Richard_Pountney.docx
+++ b/Informational Technology (Game Design)/Part 1 Redo/Cluster - Introduction to Game Design/AT05/AT05_KnowledgeTheoryQuestions_By_Richard_Pountney.docx
@@ -3618,8 +3618,8 @@
         <w:gridCol w:w="567"/>
         <w:gridCol w:w="143"/>
         <w:gridCol w:w="138"/>
-        <w:gridCol w:w="389"/>
-        <w:gridCol w:w="6395"/>
+        <w:gridCol w:w="390"/>
+        <w:gridCol w:w="6394"/>
       </w:tblGrid>
       <w:tr>
         <w:tc>
@@ -3730,10 +3730,11 @@
           </w:tcPr>
           <w:p>
             <w:pPr>
-              <w:rPr>
-                <w:rFonts w:ascii="Tahoma" w:hAnsi="Tahoma" w:cs="Tahoma"/>
-              </w:rPr>
-            </w:pPr>
+              <w:pStyle w:val="MyStyle"/>
+            </w:pPr>
+            <w:r>
+              <w:t>Sculpting is more of an organic technique that uses brushes with influence areas, you can also put more detail. After sculpting it is best to remesh or retopology, so the model isn’t using too many resources.</w:t>
+            </w:r>
           </w:p>
         </w:tc>
       </w:tr>
@@ -3776,10 +3777,11 @@
           </w:tcPr>
           <w:p>
             <w:pPr>
-              <w:rPr>
-                <w:rFonts w:ascii="Tahoma" w:hAnsi="Tahoma" w:cs="Tahoma"/>
-              </w:rPr>
-            </w:pPr>
+              <w:pStyle w:val="MyStyle"/>
+            </w:pPr>
+            <w:r>
+              <w:t>Subdivision is a technique that adds extra geometry between edges, vertices &amp; faces.</w:t>
+            </w:r>
           </w:p>
         </w:tc>
       </w:tr>
@@ -3822,10 +3824,20 @@
           </w:tcPr>
           <w:p>
             <w:pPr>
-              <w:rPr>
-                <w:rFonts w:ascii="Tahoma" w:hAnsi="Tahoma" w:cs="Tahoma"/>
-              </w:rPr>
-            </w:pPr>
+              <w:pStyle w:val="MyStyle"/>
+            </w:pPr>
+            <w:r>
+              <w:t xml:space="preserve">Boolean </w:t>
+            </w:r>
+            <w:r>
+              <w:t>techniques are</w:t>
+            </w:r>
+            <w:r>
+              <w:t xml:space="preserve"> </w:t>
+            </w:r>
+            <w:r>
+              <w:t>operations that are used to combine different shapes together.</w:t>
+            </w:r>
           </w:p>
         </w:tc>
       </w:tr>
@@ -3868,10 +3880,11 @@
           </w:tcPr>
           <w:p>
             <w:pPr>
-              <w:rPr>
-                <w:rFonts w:ascii="Tahoma" w:hAnsi="Tahoma" w:cs="Tahoma"/>
-              </w:rPr>
-            </w:pPr>
+              <w:pStyle w:val="MyStyle"/>
+            </w:pPr>
+            <w:r>
+              <w:t>This technique uses a tool that generates an object that has some parameters for you to use &amp; for it to follow to generate the object. There are many procedural tools that you can use, which are focused on specific objects like; rocks, trees, plants &amp; so on.</w:t>
+            </w:r>
           </w:p>
         </w:tc>
       </w:tr>
@@ -3914,10 +3927,20 @@
           </w:tcPr>
           <w:p>
             <w:pPr>
-              <w:rPr>
-                <w:rFonts w:ascii="Tahoma" w:hAnsi="Tahoma" w:cs="Tahoma"/>
-              </w:rPr>
-            </w:pPr>
+              <w:pStyle w:val="MyStyle"/>
+            </w:pPr>
+            <w:r>
+              <w:t>This technique makes use of a camera &amp; photographs of an object from all angles. The images will need to be put into a program that interprets them to generate a 3D representation of the object. This also ca</w:t>
+            </w:r>
+            <w:r>
+              <w:t>n generate</w:t>
+            </w:r>
+            <w:r>
+              <w:t xml:space="preserve"> the textures &amp; UV maps </w:t>
+            </w:r>
+            <w:r>
+              <w:t>in the process. You may need to do remesh or retopology.</w:t>
+            </w:r>
           </w:p>
         </w:tc>
       </w:tr>
@@ -4158,14 +4181,12 @@
                 <w:lang w:val="en-US"/>
               </w:rPr>
             </w:pPr>
-            <w:proofErr w:type="spellStart"/>
             <w:r>
               <w:rPr>
                 <w:lang w:val="en-US"/>
               </w:rPr>
               <w:t>Godo</w:t>
             </w:r>
-            <w:proofErr w:type="spellEnd"/>
           </w:p>
         </w:tc>
       </w:tr>
@@ -4886,10 +4907,11 @@
           </w:tcPr>
           <w:p>
             <w:pPr>
-              <w:rPr>
-                <w:rFonts w:ascii="Tahoma" w:hAnsi="Tahoma" w:cs="Tahoma"/>
-              </w:rPr>
-            </w:pPr>
+              <w:pStyle w:val="MyStyle"/>
+            </w:pPr>
+            <w:r>
+              <w:t>The capabilities of the game engine itself</w:t>
+            </w:r>
           </w:p>
         </w:tc>
       </w:tr>
@@ -5022,7 +5044,15 @@
                 <w:rFonts w:ascii="Tahoma" w:hAnsi="Tahoma" w:cs="Tahoma"/>
                 <w:color w:val="FFFFFF" w:themeColor="background1"/>
               </w:rPr>
-              <w:t xml:space="preserve"> on </w:t>
+              <w:t xml:space="preserve"> </w:t>
+            </w:r>
+            <w:r>
+              <w:rPr>
+                <w:rFonts w:ascii="Tahoma" w:hAnsi="Tahoma" w:cs="Tahoma"/>
+                <w:color w:val="FFFFFF" w:themeColor="background1"/>
+              </w:rPr>
+              <w:lastRenderedPageBreak/>
+              <w:t xml:space="preserve">on </w:t>
             </w:r>
             <w:r>
               <w:rPr>
@@ -5071,6 +5101,7 @@
                 <w:color w:val="FFFFFF" w:themeColor="background1"/>
                 <w:sz w:val="22"/>
               </w:rPr>
+              <w:lastRenderedPageBreak/>
               <w:t>1.</w:t>
             </w:r>
           </w:p>
@@ -5083,10 +5114,11 @@
           </w:tcPr>
           <w:p>
             <w:pPr>
-              <w:rPr>
-                <w:rFonts w:ascii="Tahoma" w:hAnsi="Tahoma" w:cs="Tahoma"/>
-              </w:rPr>
-            </w:pPr>
+              <w:pStyle w:val="MyStyle"/>
+            </w:pPr>
+            <w:r>
+              <w:t>GPU</w:t>
+            </w:r>
           </w:p>
         </w:tc>
       </w:tr>
@@ -5125,10 +5157,14 @@
           </w:tcPr>
           <w:p>
             <w:pPr>
-              <w:rPr>
-                <w:rFonts w:ascii="Tahoma" w:hAnsi="Tahoma" w:cs="Tahoma"/>
-              </w:rPr>
-            </w:pPr>
+              <w:pStyle w:val="MyStyle"/>
+            </w:pPr>
+            <w:r>
+              <w:t>CPU</w:t>
+            </w:r>
+            <w:r>
+              <w:t xml:space="preserve"> or Ram</w:t>
+            </w:r>
           </w:p>
         </w:tc>
       </w:tr>
@@ -5291,10 +5327,14 @@
           </w:tcPr>
           <w:p>
             <w:pPr>
-              <w:rPr>
-                <w:rFonts w:ascii="Tahoma" w:hAnsi="Tahoma" w:cs="Tahoma"/>
-              </w:rPr>
-            </w:pPr>
+              <w:pStyle w:val="MyStyle"/>
+            </w:pPr>
+            <w:r>
+              <w:t>The game should be in development now</w:t>
+            </w:r>
+            <w:r>
+              <w:t>. Assets are being made.</w:t>
+            </w:r>
           </w:p>
         </w:tc>
       </w:tr>
@@ -5338,10 +5378,11 @@
           </w:tcPr>
           <w:p>
             <w:pPr>
-              <w:rPr>
-                <w:rFonts w:ascii="Tahoma" w:hAnsi="Tahoma" w:cs="Tahoma"/>
-              </w:rPr>
-            </w:pPr>
+              <w:pStyle w:val="MyStyle"/>
+            </w:pPr>
+            <w:r>
+              <w:t>Can have testers play the game</w:t>
+            </w:r>
           </w:p>
         </w:tc>
       </w:tr>
@@ -5385,10 +5426,11 @@
           </w:tcPr>
           <w:p>
             <w:pPr>
-              <w:rPr>
-                <w:rFonts w:ascii="Tahoma" w:hAnsi="Tahoma" w:cs="Tahoma"/>
-              </w:rPr>
-            </w:pPr>
+              <w:pStyle w:val="MyStyle"/>
+            </w:pPr>
+            <w:r>
+              <w:t>The game should be at version 1.0 because the game should be considered complete.</w:t>
+            </w:r>
           </w:p>
         </w:tc>
       </w:tr>
@@ -5415,7 +5457,6 @@
                 <w:color w:val="FFFFFF" w:themeColor="background1"/>
                 <w:u w:val="single"/>
               </w:rPr>
-              <w:lastRenderedPageBreak/>
               <w:t>Question 8</w:t>
             </w:r>
             <w:r>
@@ -6334,6 +6375,12 @@
                 <w:rFonts w:ascii="Tahoma" w:hAnsi="Tahoma" w:cs="Tahoma"/>
               </w:rPr>
             </w:pPr>
+            <w:r>
+              <w:rPr>
+                <w:rFonts w:ascii="Tahoma" w:hAnsi="Tahoma" w:cs="Tahoma"/>
+              </w:rPr>
+              <w:t>This is a Blender file format</w:t>
+            </w:r>
           </w:p>
         </w:tc>
       </w:tr>
@@ -7096,6 +7143,7 @@
                 <w:color w:val="FFFFFF" w:themeColor="background1"/>
                 <w:sz w:val="22"/>
               </w:rPr>
+              <w:lastRenderedPageBreak/>
               <w:t>Compatibility Testing</w:t>
             </w:r>
           </w:p>
@@ -9960,7 +10008,7 @@
     <w:lsdException w:name="Table Web 2" w:semiHidden="1" w:unhideWhenUsed="1"/>
     <w:lsdException w:name="Table Web 3" w:semiHidden="1" w:unhideWhenUsed="1"/>
     <w:lsdException w:name="Balloon Text" w:semiHidden="1" w:unhideWhenUsed="1"/>
-    <w:lsdException w:name="Table Grid" w:semiHidden="1" w:uiPriority="39" w:unhideWhenUsed="1"/>
+    <w:lsdException w:name="Table Grid" w:uiPriority="39"/>
     <w:lsdException w:name="Table Theme" w:semiHidden="1" w:unhideWhenUsed="1"/>
     <w:lsdException w:name="Placeholder Text" w:semiHidden="1"/>
     <w:lsdException w:name="No Spacing" w:uiPriority="1" w:qFormat="1"/>
@@ -11118,6 +11166,21 @@
 </file>
 
 <file path=customXml/item1.xml><?xml version="1.0" encoding="utf-8"?>
+<?mso-contentType ?>
+<FormTemplates xmlns="http://schemas.microsoft.com/sharepoint/v3/contenttype/forms">
+  <Display>DocumentLibraryForm</Display>
+  <Edit>DocumentLibraryForm</Edit>
+  <New>DocumentLibraryForm</New>
+</FormTemplates>
+</file>
+
+<file path=customXml/item2.xml><?xml version="1.0" encoding="utf-8"?>
+<p:properties xmlns:p="http://schemas.microsoft.com/office/2006/metadata/properties" xmlns:xsi="http://www.w3.org/2001/XMLSchema-instance" xmlns:pc="http://schemas.microsoft.com/office/infopath/2007/PartnerControls">
+  <documentManagement/>
+</p:properties>
+</file>
+
+<file path=customXml/item3.xml><?xml version="1.0" encoding="utf-8"?>
 <ct:contentTypeSchema xmlns:ct="http://schemas.microsoft.com/office/2006/metadata/contentType" xmlns:ma="http://schemas.microsoft.com/office/2006/metadata/properties/metaAttributes" ct:_="" ma:_="" ma:contentTypeName="Document" ma:contentTypeID="0x01010031957F55A69F654AA3252E2C9A1E9598" ma:contentTypeVersion="11" ma:contentTypeDescription="Create a new document." ma:contentTypeScope="" ma:versionID="12bafecc36c09a10ab010f4f3ac10b9f">
   <xsd:schema xmlns:xsd="http://www.w3.org/2001/XMLSchema" xmlns:xs="http://www.w3.org/2001/XMLSchema" xmlns:p="http://schemas.microsoft.com/office/2006/metadata/properties" xmlns:ns2="d47a411c-4273-473d-a040-f7736f373771" xmlns:ns3="4a180b99-88d1-4064-9650-04e070978a5b" targetNamespace="http://schemas.microsoft.com/office/2006/metadata/properties" ma:root="true" ma:fieldsID="458c874044a293bbea8cc0f81b608eff" ns2:_="" ns3:_="">
     <xsd:import namespace="d47a411c-4273-473d-a040-f7736f373771"/>
@@ -11328,22 +11391,24 @@
 </ct:contentTypeSchema>
 </file>
 
-<file path=customXml/item2.xml><?xml version="1.0" encoding="utf-8"?>
-<p:properties xmlns:p="http://schemas.microsoft.com/office/2006/metadata/properties" xmlns:xsi="http://www.w3.org/2001/XMLSchema-instance" xmlns:pc="http://schemas.microsoft.com/office/infopath/2007/PartnerControls">
-  <documentManagement/>
-</p:properties>
+<file path=customXml/itemProps1.xml><?xml version="1.0" encoding="utf-8"?>
+<ds:datastoreItem xmlns:ds="http://schemas.openxmlformats.org/officeDocument/2006/customXml" ds:itemID="{9C27DF9F-C3C4-4AA0-AD6A-6778509ECDD0}">
+  <ds:schemaRefs>
+    <ds:schemaRef ds:uri="http://schemas.microsoft.com/sharepoint/v3/contenttype/forms"/>
+  </ds:schemaRefs>
+</ds:datastoreItem>
 </file>
 
-<file path=customXml/item3.xml><?xml version="1.0" encoding="utf-8"?>
-<?mso-contentType ?>
-<FormTemplates xmlns="http://schemas.microsoft.com/sharepoint/v3/contenttype/forms">
-  <Display>DocumentLibraryForm</Display>
-  <Edit>DocumentLibraryForm</Edit>
-  <New>DocumentLibraryForm</New>
-</FormTemplates>
+<file path=customXml/itemProps2.xml><?xml version="1.0" encoding="utf-8"?>
+<ds:datastoreItem xmlns:ds="http://schemas.openxmlformats.org/officeDocument/2006/customXml" ds:itemID="{77DB8CBD-C210-42A9-A161-9999DBF92F4D}">
+  <ds:schemaRefs>
+    <ds:schemaRef ds:uri="http://schemas.microsoft.com/office/2006/metadata/properties"/>
+    <ds:schemaRef ds:uri="http://schemas.microsoft.com/office/infopath/2007/PartnerControls"/>
+  </ds:schemaRefs>
+</ds:datastoreItem>
 </file>
 
-<file path=customXml/itemProps1.xml><?xml version="1.0" encoding="utf-8"?>
+<file path=customXml/itemProps3.xml><?xml version="1.0" encoding="utf-8"?>
 <ds:datastoreItem xmlns:ds="http://schemas.openxmlformats.org/officeDocument/2006/customXml" ds:itemID="{69CD9960-F2DD-4211-A03B-B2F42D4DC406}">
   <ds:schemaRefs>
     <ds:schemaRef ds:uri="http://schemas.microsoft.com/office/2006/metadata/contentType"/>
@@ -11360,21 +11425,4 @@
     <ds:schemaRef ds:uri="http://schemas.microsoft.com/internal/obd"/>
   </ds:schemaRefs>
 </ds:datastoreItem>
-</file>
-
-<file path=customXml/itemProps2.xml><?xml version="1.0" encoding="utf-8"?>
-<ds:datastoreItem xmlns:ds="http://schemas.openxmlformats.org/officeDocument/2006/customXml" ds:itemID="{77DB8CBD-C210-42A9-A161-9999DBF92F4D}">
-  <ds:schemaRefs>
-    <ds:schemaRef ds:uri="http://schemas.microsoft.com/office/2006/metadata/properties"/>
-    <ds:schemaRef ds:uri="http://schemas.microsoft.com/office/infopath/2007/PartnerControls"/>
-  </ds:schemaRefs>
-</ds:datastoreItem>
-</file>
-
-<file path=customXml/itemProps3.xml><?xml version="1.0" encoding="utf-8"?>
-<ds:datastoreItem xmlns:ds="http://schemas.openxmlformats.org/officeDocument/2006/customXml" ds:itemID="{9C27DF9F-C3C4-4AA0-AD6A-6778509ECDD0}">
-  <ds:schemaRefs>
-    <ds:schemaRef ds:uri="http://schemas.microsoft.com/sharepoint/v3/contenttype/forms"/>
-  </ds:schemaRefs>
-</ds:datastoreItem>
 </file>
</xml_diff>